<commit_message>
fin rapport histoire des sciences
</commit_message>
<xml_diff>
--- a/fatet_jerome/histoire des sciences.docx
+++ b/fatet_jerome/histoire des sciences.docx
@@ -7,13 +7,7 @@
         <w:pStyle w:val="Titre"/>
       </w:pPr>
       <w:r>
-        <w:t>Didactique</w:t>
-      </w:r>
-      <w:r>
-        <w:t xml:space="preserve">, épistémologie </w:t>
-      </w:r>
-      <w:r>
-        <w:t>et histoire des sciences</w:t>
+        <w:t>Didactique, épistémologie et histoire des sciences</w:t>
       </w:r>
     </w:p>
     <w:p>
@@ -48,43 +42,77 @@
           <w:b/>
           <w:bCs/>
         </w:rPr>
-        <w:t xml:space="preserve">Notions : </w:t>
-      </w:r>
-    </w:p>
-    <w:p>
-      <w:pPr>
-        <w:rPr>
-          <w:rFonts w:cstheme="minorHAnsi"/>
-        </w:rPr>
-      </w:pPr>
-      <w:r>
-        <w:rPr>
-          <w:rFonts w:cstheme="minorHAnsi"/>
-        </w:rPr>
-        <w:t>Triangle de la didactique</w:t>
-      </w:r>
-    </w:p>
-    <w:p>
-      <w:pPr>
-        <w:rPr>
-          <w:rFonts w:cstheme="minorHAnsi"/>
-        </w:rPr>
-      </w:pPr>
-    </w:p>
-    <w:p>
-      <w:pPr>
+        <w:t xml:space="preserve">Rendu au plus tard le </w:t>
+      </w:r>
+      <w:r>
         <w:rPr>
           <w:rFonts w:cstheme="minorHAnsi"/>
           <w:b/>
           <w:bCs/>
         </w:rPr>
-      </w:pPr>
-      <w:r>
+        <w:t>06/01</w:t>
+      </w:r>
+    </w:p>
+    <w:p>
+      <w:pPr>
         <w:rPr>
           <w:rFonts w:cstheme="minorHAnsi"/>
           <w:b/>
           <w:bCs/>
         </w:rPr>
+      </w:pPr>
+    </w:p>
+    <w:p>
+      <w:pPr>
+        <w:rPr>
+          <w:rFonts w:cstheme="minorHAnsi"/>
+          <w:b/>
+          <w:bCs/>
+        </w:rPr>
+      </w:pPr>
+      <w:r>
+        <w:rPr>
+          <w:rFonts w:cstheme="minorHAnsi"/>
+          <w:b/>
+          <w:bCs/>
+        </w:rPr>
+        <w:t xml:space="preserve">Notions : </w:t>
+      </w:r>
+    </w:p>
+    <w:p>
+      <w:pPr>
+        <w:rPr>
+          <w:rFonts w:cstheme="minorHAnsi"/>
+        </w:rPr>
+      </w:pPr>
+      <w:r>
+        <w:rPr>
+          <w:rFonts w:cstheme="minorHAnsi"/>
+        </w:rPr>
+        <w:t>Triangle de la didactique</w:t>
+      </w:r>
+    </w:p>
+    <w:p>
+      <w:pPr>
+        <w:rPr>
+          <w:rFonts w:cstheme="minorHAnsi"/>
+        </w:rPr>
+      </w:pPr>
+    </w:p>
+    <w:p>
+      <w:pPr>
+        <w:rPr>
+          <w:rFonts w:cstheme="minorHAnsi"/>
+          <w:b/>
+          <w:bCs/>
+        </w:rPr>
+      </w:pPr>
+      <w:r>
+        <w:rPr>
+          <w:rFonts w:cstheme="minorHAnsi"/>
+          <w:b/>
+          <w:bCs/>
+        </w:rPr>
         <w:t>Bibliographie :</w:t>
       </w:r>
     </w:p>
@@ -151,7 +179,7 @@
         <w:rPr>
           <w:rFonts w:cstheme="minorHAnsi"/>
         </w:rPr>
-        <w:t>.</w:t>
+        <w:t xml:space="preserve"> (très bonne ressource en anglais)</w:t>
       </w:r>
     </w:p>
     <w:p>
@@ -165,6 +193,47 @@
           <w:rFonts w:cstheme="minorHAnsi"/>
         </w:rPr>
         <w:t>BUP</w:t>
+      </w:r>
+    </w:p>
+    <w:p>
+      <w:pPr>
+        <w:rPr>
+          <w:rFonts w:cstheme="minorHAnsi"/>
+        </w:rPr>
+      </w:pPr>
+      <w:r>
+        <w:rPr>
+          <w:rFonts w:cstheme="minorHAnsi"/>
+        </w:rPr>
+        <w:t>(</w:t>
+      </w:r>
+      <w:proofErr w:type="gramStart"/>
+      <w:r>
+        <w:rPr>
+          <w:rFonts w:cstheme="minorHAnsi"/>
+        </w:rPr>
+        <w:t>équivalent</w:t>
+      </w:r>
+      <w:proofErr w:type="gramEnd"/>
+      <w:r>
+        <w:rPr>
+          <w:rFonts w:cstheme="minorHAnsi"/>
+        </w:rPr>
+        <w:t xml:space="preserve"> américain du </w:t>
+      </w:r>
+      <w:proofErr w:type="spellStart"/>
+      <w:r>
+        <w:rPr>
+          <w:rFonts w:cstheme="minorHAnsi"/>
+        </w:rPr>
+        <w:t>bup</w:t>
+      </w:r>
+      <w:proofErr w:type="spellEnd"/>
+      <w:r>
+        <w:rPr>
+          <w:rFonts w:cstheme="minorHAnsi"/>
+        </w:rPr>
+        <w:t>)</w:t>
       </w:r>
     </w:p>
     <w:p>
@@ -312,14 +381,7 @@
           <w:rFonts w:eastAsia="Times New Roman" w:cstheme="minorHAnsi"/>
           <w:lang w:eastAsia="fr-FR"/>
         </w:rPr>
-        <w:t>Présentation</w:t>
-      </w:r>
-      <w:r>
-        <w:rPr>
-          <w:rFonts w:eastAsia="Times New Roman" w:cstheme="minorHAnsi"/>
-          <w:lang w:eastAsia="fr-FR"/>
-        </w:rPr>
-        <w:t xml:space="preserve"> du programme en justifiant la pertinence d'une approche historique, </w:t>
+        <w:t xml:space="preserve">Présentation du programme en justifiant la pertinence d'une approche historique, </w:t>
       </w:r>
     </w:p>
     <w:p>
@@ -339,42 +401,7 @@
           <w:rFonts w:eastAsia="Times New Roman" w:cstheme="minorHAnsi"/>
           <w:lang w:eastAsia="fr-FR"/>
         </w:rPr>
-        <w:t>Recherche</w:t>
-      </w:r>
-      <w:r>
-        <w:rPr>
-          <w:rFonts w:eastAsia="Times New Roman" w:cstheme="minorHAnsi"/>
-          <w:lang w:eastAsia="fr-FR"/>
-        </w:rPr>
-        <w:t xml:space="preserve"> secondaire avec les textes les auteurs principaux pour reconstruire l'histoire du sujet.</w:t>
-      </w:r>
-      <w:r>
-        <w:rPr>
-          <w:rFonts w:eastAsia="Times New Roman" w:cstheme="minorHAnsi"/>
-          <w:lang w:eastAsia="fr-FR"/>
-        </w:rPr>
-        <w:t xml:space="preserve"> </w:t>
-      </w:r>
-      <w:r>
-        <w:rPr>
-          <w:rFonts w:eastAsia="Times New Roman" w:cstheme="minorHAnsi"/>
-          <w:lang w:eastAsia="fr-FR"/>
-        </w:rPr>
-        <w:t>On veut identifier une source primaire, un texte original et travailler à partir de cette source.</w:t>
-      </w:r>
-      <w:r>
-        <w:rPr>
-          <w:rFonts w:eastAsia="Times New Roman" w:cstheme="minorHAnsi"/>
-          <w:lang w:eastAsia="fr-FR"/>
-        </w:rPr>
-        <w:t xml:space="preserve"> </w:t>
-      </w:r>
-      <w:r>
-        <w:rPr>
-          <w:rFonts w:eastAsia="Times New Roman" w:cstheme="minorHAnsi"/>
-          <w:lang w:eastAsia="fr-FR"/>
-        </w:rPr>
-        <w:t>Présenter l'auteur, le contexte.</w:t>
+        <w:t>Recherche secondaire avec les textes les auteurs principaux pour reconstruire l'histoire du sujet. On veut identifier une source primaire, un texte original et travailler à partir de cette source. Présenter l'auteur, le contexte.</w:t>
       </w:r>
     </w:p>
     <w:p>
@@ -551,23 +578,7 @@
           <w:b/>
           <w:bCs/>
         </w:rPr>
-        <w:t>S</w:t>
-      </w:r>
-      <w:r>
-        <w:rPr>
-          <w:rFonts w:cstheme="minorHAnsi"/>
-          <w:b/>
-          <w:bCs/>
-        </w:rPr>
-        <w:t>2</w:t>
-      </w:r>
-      <w:r>
-        <w:rPr>
-          <w:rFonts w:cstheme="minorHAnsi"/>
-          <w:b/>
-          <w:bCs/>
-        </w:rPr>
-        <w:t xml:space="preserve"> </w:t>
+        <w:t xml:space="preserve">S2 </w:t>
       </w:r>
       <w:r>
         <w:rPr>

</xml_diff>